<commit_message>
Update Problem_solution_fit Sample Template.docx
</commit_message>
<xml_diff>
--- a/Project Design & Planning/Project Design Phase I/Problem_solution_fit Sample Template.docx
+++ b/Project Design & Planning/Project Design Phase I/Problem_solution_fit Sample Template.docx
@@ -25,10 +25,11 @@
           <w:between w:val="nil"/>
         </w:pBdr>
         <w:rPr>
-          <w:rFonts w:ascii="Times New Roman" w:eastAsia="Times New Roman" w:hAnsi="Times New Roman" w:cs="Times New Roman"/>
-          <w:color w:val="000000"/>
-          <w:sz w:val="24"/>
-          <w:szCs w:val="24"/>
+          <w:rFonts w:asciiTheme="minorHAnsi" w:hAnsiTheme="minorHAnsi" w:cstheme="minorHAnsi"/>
+          <w:color w:val="222222"/>
+          <w:sz w:val="20"/>
+          <w:szCs w:val="20"/>
+          <w:shd w:val="clear" w:color="auto" w:fill="FFFFFF"/>
         </w:rPr>
       </w:pPr>
       <w:r>
@@ -36,7 +37,14 @@
           <w:rFonts w:ascii="Calibri" w:eastAsia="Calibri" w:hAnsi="Calibri" w:cs="Calibri"/>
           <w:b/>
         </w:rPr>
-        <w:t xml:space="preserve">Project Title:                                                                                                             </w:t>
+        <w:t xml:space="preserve">                     </w:t>
+      </w:r>
+      <w:r>
+        <w:rPr>
+          <w:rFonts w:ascii="Calibri" w:eastAsia="Calibri" w:hAnsi="Calibri" w:cs="Calibri"/>
+          <w:b/>
+        </w:rPr>
+        <w:t xml:space="preserve">                                                                                                         </w:t>
       </w:r>
       <w:r>
         <w:rPr>
@@ -217,6 +225,67 @@
         </w:rPr>
         <w:t>PNT2022TMID14299</w:t>
       </w:r>
+    </w:p>
+    <w:p>
+      <w:pPr>
+        <w:widowControl/>
+        <w:pBdr>
+          <w:top w:val="nil"/>
+          <w:left w:val="nil"/>
+          <w:bottom w:val="nil"/>
+          <w:right w:val="nil"/>
+          <w:between w:val="nil"/>
+        </w:pBdr>
+        <w:rPr>
+          <w:rFonts w:asciiTheme="minorHAnsi" w:hAnsiTheme="minorHAnsi" w:cstheme="minorHAnsi"/>
+          <w:color w:val="222222"/>
+          <w:sz w:val="20"/>
+          <w:szCs w:val="20"/>
+          <w:shd w:val="clear" w:color="auto" w:fill="FFFFFF"/>
+        </w:rPr>
+      </w:pPr>
+    </w:p>
+    <w:p>
+      <w:pPr>
+        <w:pStyle w:val="Heading3"/>
+        <w:shd w:val="clear" w:color="auto" w:fill="FFFFFF"/>
+        <w:spacing w:before="0" w:after="150" w:line="465" w:lineRule="atLeast"/>
+        <w:rPr>
+          <w:rFonts w:ascii="Open Sans" w:hAnsi="Open Sans" w:cs="Open Sans"/>
+        </w:rPr>
+      </w:pPr>
+      <w:r>
+        <w:rPr>
+          <w:rFonts w:ascii="Calibri" w:eastAsia="Calibri" w:hAnsi="Calibri" w:cs="Calibri"/>
+        </w:rPr>
+        <w:t xml:space="preserve">Project Title:   </w:t>
+      </w:r>
+      <w:r>
+        <w:rPr>
+          <w:rFonts w:ascii="Calibri" w:hAnsi="Calibri" w:cs="Calibri"/>
+          <w:sz w:val="24"/>
+          <w:szCs w:val="24"/>
+        </w:rPr>
+        <w:t>Personal Assistance for Seniors Who Are Self-Reliant</w:t>
+      </w:r>
+    </w:p>
+    <w:p>
+      <w:pPr>
+        <w:widowControl/>
+        <w:pBdr>
+          <w:top w:val="nil"/>
+          <w:left w:val="nil"/>
+          <w:bottom w:val="nil"/>
+          <w:right w:val="nil"/>
+          <w:between w:val="nil"/>
+        </w:pBdr>
+        <w:rPr>
+          <w:rFonts w:ascii="Times New Roman" w:eastAsia="Times New Roman" w:hAnsi="Times New Roman" w:cs="Times New Roman"/>
+          <w:color w:val="000000"/>
+          <w:sz w:val="24"/>
+          <w:szCs w:val="24"/>
+        </w:rPr>
+      </w:pPr>
       <w:r>
         <w:rPr>
           <w:rFonts w:asciiTheme="minorHAnsi" w:hAnsiTheme="minorHAnsi" w:cstheme="minorHAnsi"/>
@@ -496,15 +565,15 @@
         <mc:AlternateContent>
           <mc:Choice Requires="wpg">
             <w:drawing>
-              <wp:anchor distT="0" distB="0" distL="114300" distR="114300" simplePos="0" relativeHeight="251661312" behindDoc="0" locked="0" layoutInCell="1" hidden="0" allowOverlap="1" wp14:anchorId="2C7DBD7B" wp14:editId="6EDAF38B">
+              <wp:anchor distT="0" distB="0" distL="114300" distR="114300" simplePos="0" relativeHeight="251661312" behindDoc="0" locked="0" layoutInCell="1" hidden="0" allowOverlap="1" wp14:anchorId="2C7DBD7B" wp14:editId="78E6104B">
                 <wp:simplePos x="0" y="0"/>
                 <wp:positionH relativeFrom="column">
-                  <wp:posOffset>100013</wp:posOffset>
+                  <wp:posOffset>96578</wp:posOffset>
                 </wp:positionH>
                 <wp:positionV relativeFrom="paragraph">
-                  <wp:posOffset>9525</wp:posOffset>
+                  <wp:posOffset>14974</wp:posOffset>
                 </wp:positionV>
-                <wp:extent cx="8582511" cy="4401915"/>
+                <wp:extent cx="10099719" cy="3949611"/>
                 <wp:effectExtent l="0" t="0" r="0" b="0"/>
                 <wp:wrapNone/>
                 <wp:docPr id="6" name="Group 6"/>
@@ -516,7 +585,7 @@
                       <wpg:grpSpPr>
                         <a:xfrm>
                           <a:off x="0" y="0"/>
-                          <a:ext cx="8582511" cy="4401915"/>
+                          <a:ext cx="10099719" cy="3949611"/>
                           <a:chOff x="360734" y="2810990"/>
                           <a:chExt cx="10375864" cy="2946194"/>
                         </a:xfrm>
@@ -671,87 +740,12 @@
                           </wps:bodyPr>
                         </wps:wsp>
                         <wps:wsp>
-                          <wps:cNvPr id="9" name="Freeform: Shape 9"/>
-                          <wps:cNvSpPr/>
-                          <wps:spPr>
-                            <a:xfrm>
-                              <a:off x="6796911" y="391720"/>
-                              <a:ext cx="2781417" cy="187751"/>
-                            </a:xfrm>
-                            <a:custGeom>
-                              <a:avLst/>
-                              <a:gdLst/>
-                              <a:ahLst/>
-                              <a:cxnLst/>
-                              <a:rect l="l" t="t" r="r" b="b"/>
-                              <a:pathLst>
-                                <a:path w="2781417" h="187751" extrusionOk="0">
-                                  <a:moveTo>
-                                    <a:pt x="0" y="0"/>
-                                  </a:moveTo>
-                                  <a:lnTo>
-                                    <a:pt x="0" y="187751"/>
-                                  </a:lnTo>
-                                  <a:lnTo>
-                                    <a:pt x="2781417" y="187751"/>
-                                  </a:lnTo>
-                                  <a:lnTo>
-                                    <a:pt x="2781417" y="0"/>
-                                  </a:lnTo>
-                                  <a:close/>
-                                </a:path>
-                              </a:pathLst>
-                            </a:custGeom>
-                            <a:noFill/>
-                            <a:ln>
-                              <a:noFill/>
-                            </a:ln>
-                          </wps:spPr>
-                          <wps:txbx>
-                            <w:txbxContent>
-                              <w:p>
-                                <w:pPr>
-                                  <w:spacing w:line="266" w:lineRule="auto"/>
-                                  <w:ind w:right="17"/>
-                                  <w:textDirection w:val="btLr"/>
-                                </w:pPr>
-                                <w:r>
-                                  <w:rPr>
-                                    <w:color w:val="6A6A6A"/>
-                                    <w:sz w:val="12"/>
-                                  </w:rPr>
-                                  <w:t xml:space="preserve">or need to get the job done? What have they tried in the past? What pros &amp; cons do these solutions have? </w:t>
-                                </w:r>
-                                <w:proofErr w:type="gramStart"/>
-                                <w:r>
-                                  <w:rPr>
-                                    <w:color w:val="6A6A6A"/>
-                                    <w:sz w:val="12"/>
-                                  </w:rPr>
-                                  <w:t>i.e.</w:t>
-                                </w:r>
-                                <w:proofErr w:type="gramEnd"/>
-                                <w:r>
-                                  <w:rPr>
-                                    <w:color w:val="6A6A6A"/>
-                                    <w:sz w:val="12"/>
-                                  </w:rPr>
-                                  <w:t xml:space="preserve"> pen and paper is an alternative to digital notetaking</w:t>
-                                </w:r>
-                              </w:p>
-                            </w:txbxContent>
-                          </wps:txbx>
-                          <wps:bodyPr spcFirstLastPara="1" wrap="square" lIns="88900" tIns="38100" rIns="88900" bIns="38100" anchor="t" anchorCtr="0">
-                            <a:noAutofit/>
-                          </wps:bodyPr>
-                        </wps:wsp>
-                        <wps:wsp>
                           <wps:cNvPr id="10" name="Freeform: Shape 10"/>
                           <wps:cNvSpPr/>
                           <wps:spPr>
                             <a:xfrm>
-                              <a:off x="9413331" y="108535"/>
-                              <a:ext cx="421642" cy="187626"/>
+                              <a:off x="9412791" y="108532"/>
+                              <a:ext cx="471907" cy="271161"/>
                             </a:xfrm>
                             <a:custGeom>
                               <a:avLst/>
@@ -819,8 +813,8 @@
                           <wps:cNvSpPr/>
                           <wps:spPr>
                             <a:xfrm>
-                              <a:off x="6796911" y="131613"/>
-                              <a:ext cx="2539032" cy="248256"/>
+                              <a:off x="6796520" y="131609"/>
+                              <a:ext cx="2573553" cy="735399"/>
                             </a:xfrm>
                             <a:custGeom>
                               <a:avLst/>
@@ -857,6 +851,11 @@
                                 <w:pPr>
                                   <w:spacing w:line="188" w:lineRule="auto"/>
                                   <w:textDirection w:val="btLr"/>
+                                  <w:rPr>
+                                    <w:b/>
+                                    <w:color w:val="222222"/>
+                                    <w:sz w:val="16"/>
+                                  </w:rPr>
                                 </w:pPr>
                                 <w:r>
                                   <w:rPr>
@@ -869,8 +868,18 @@
                               </w:p>
                               <w:p>
                                 <w:pPr>
+                                  <w:spacing w:line="188" w:lineRule="auto"/>
+                                  <w:textDirection w:val="btLr"/>
+                                </w:pPr>
+                              </w:p>
+                              <w:p>
+                                <w:pPr>
                                   <w:spacing w:before="65" w:line="180" w:lineRule="auto"/>
                                   <w:textDirection w:val="btLr"/>
+                                  <w:rPr>
+                                    <w:color w:val="6A6A6A"/>
+                                    <w:sz w:val="12"/>
+                                  </w:rPr>
                                 </w:pPr>
                                 <w:r>
                                   <w:rPr>
@@ -879,6 +888,42 @@
                                   </w:rPr>
                                   <w:t>Which solutions are available to the customers when they face the problem</w:t>
                                 </w:r>
+                              </w:p>
+                              <w:p>
+                                <w:pPr>
+                                  <w:spacing w:line="266" w:lineRule="auto"/>
+                                  <w:ind w:right="17"/>
+                                  <w:textDirection w:val="btLr"/>
+                                </w:pPr>
+                                <w:r>
+                                  <w:rPr>
+                                    <w:color w:val="6A6A6A"/>
+                                    <w:sz w:val="12"/>
+                                  </w:rPr>
+                                  <w:t xml:space="preserve">or need to get the job done? What have they tried in the past? What pros &amp; cons do these solutions have? </w:t>
+                                </w:r>
+                                <w:proofErr w:type="gramStart"/>
+                                <w:r>
+                                  <w:rPr>
+                                    <w:color w:val="6A6A6A"/>
+                                    <w:sz w:val="12"/>
+                                  </w:rPr>
+                                  <w:t>i.e.</w:t>
+                                </w:r>
+                                <w:proofErr w:type="gramEnd"/>
+                                <w:r>
+                                  <w:rPr>
+                                    <w:color w:val="6A6A6A"/>
+                                    <w:sz w:val="12"/>
+                                  </w:rPr>
+                                  <w:t xml:space="preserve"> pen and paper is an alternative to digital notetaking</w:t>
+                                </w:r>
+                              </w:p>
+                              <w:p>
+                                <w:pPr>
+                                  <w:spacing w:before="65" w:line="180" w:lineRule="auto"/>
+                                  <w:textDirection w:val="btLr"/>
+                                </w:pPr>
                               </w:p>
                             </w:txbxContent>
                           </wps:txbx>
@@ -891,8 +936,8 @@
                           <wps:cNvSpPr/>
                           <wps:spPr>
                             <a:xfrm>
-                              <a:off x="3560155" y="311438"/>
-                              <a:ext cx="3018107" cy="348278"/>
+                              <a:off x="3559948" y="311431"/>
+                              <a:ext cx="3018107" cy="496077"/>
                             </a:xfrm>
                             <a:custGeom>
                               <a:avLst/>
@@ -978,8 +1023,8 @@
                           <wps:cNvSpPr/>
                           <wps:spPr>
                             <a:xfrm>
-                              <a:off x="6164618" y="111085"/>
-                              <a:ext cx="421642" cy="187626"/>
+                              <a:off x="6164261" y="111082"/>
+                              <a:ext cx="500167" cy="268603"/>
                             </a:xfrm>
                             <a:custGeom>
                               <a:avLst/>
@@ -1175,8 +1220,8 @@
                           <wps:cNvSpPr/>
                           <wps:spPr>
                             <a:xfrm>
-                              <a:off x="373372" y="131610"/>
-                              <a:ext cx="2715453" cy="348057"/>
+                              <a:off x="373346" y="131607"/>
+                              <a:ext cx="2767405" cy="459149"/>
                             </a:xfrm>
                             <a:custGeom>
                               <a:avLst/>
@@ -1286,7 +1331,7 @@
                         <wps:cNvSpPr txBox="1"/>
                         <wps:spPr>
                           <a:xfrm>
-                            <a:off x="10460213" y="3019875"/>
+                            <a:off x="10459069" y="3019867"/>
                             <a:ext cx="221057" cy="234582"/>
                           </a:xfrm>
                           <a:prstGeom prst="rect">
@@ -1307,7 +1352,7 @@
                           </w:txbxContent>
                         </wps:txbx>
                         <wps:bodyPr spcFirstLastPara="1" wrap="square" lIns="91425" tIns="91425" rIns="91425" bIns="91425" anchor="t" anchorCtr="0">
-                          <a:spAutoFit/>
+                          <a:noAutofit/>
                         </wps:bodyPr>
                       </wps:wsp>
                       <wps:wsp>
@@ -1347,7 +1392,7 @@
                           </w:txbxContent>
                         </wps:txbx>
                         <wps:bodyPr spcFirstLastPara="1" wrap="square" lIns="91425" tIns="91425" rIns="91425" bIns="91425" anchor="t" anchorCtr="0">
-                          <a:spAutoFit/>
+                          <a:noAutofit/>
                         </wps:bodyPr>
                       </wps:wsp>
                       <wps:wsp>
@@ -1385,18 +1430,24 @@
                           </w:txbxContent>
                         </wps:txbx>
                         <wps:bodyPr spcFirstLastPara="1" wrap="square" lIns="91425" tIns="91425" rIns="91425" bIns="91425" anchor="t" anchorCtr="0">
-                          <a:spAutoFit/>
+                          <a:noAutofit/>
                         </wps:bodyPr>
                       </wps:wsp>
                     </wpg:wgp>
                   </a:graphicData>
                 </a:graphic>
+                <wp14:sizeRelH relativeFrom="margin">
+                  <wp14:pctWidth>0</wp14:pctWidth>
+                </wp14:sizeRelH>
+                <wp14:sizeRelV relativeFrom="margin">
+                  <wp14:pctHeight>0</wp14:pctHeight>
+                </wp14:sizeRelV>
               </wp:anchor>
             </w:drawing>
           </mc:Choice>
           <mc:Fallback>
             <w:pict>
-              <v:group w14:anchorId="2C7DBD7B" id="Group 6" o:spid="_x0000_s1029" style="position:absolute;margin-left:7.9pt;margin-top:.75pt;width:675.8pt;height:346.6pt;z-index:251661312" coordorigin="3607,28109" coordsize="103758,29461" o:gfxdata="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">
+              <v:group w14:anchorId="2C7DBD7B" id="Group 6" o:spid="_x0000_s1029" style="position:absolute;margin-left:7.6pt;margin-top:1.2pt;width:795.25pt;height:311pt;z-index:251661312;mso-width-relative:margin;mso-height-relative:margin" coordorigin="3607,28109" coordsize="103758,29461" o:gfxdata="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">
                 <v:group id="Group 4" o:spid="_x0000_s1030" style="position:absolute;left:4672;top:28109;width:101385;height:19381" coordsize="101384,19380" o:gfxdata="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">
                   <v:rect id="Rectangle 5" o:spid="_x0000_s1031" style="position:absolute;width:101384;height:19380;visibility:visible;mso-wrap-style:square;v-text-anchor:middle" o:gfxdata="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" filled="f" stroked="f">
                     <v:textbox inset="2.53958mm,2.53958mm,2.53958mm,2.53958mm">
@@ -1423,46 +1474,7 @@
                   <v:shape id="Freeform: Shape 8" o:spid="_x0000_s1033" style="position:absolute;left:2531;top:249;width:96321;height:18869;visibility:visible;mso-wrap-style:square;v-text-anchor:middle" coordsize="9632122,1886871" o:gfxdata="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" path="m3202269,l,,,1886247r3202269,l3202269,xm6404538,l3227583,r,1886247l6404538,1886247,6404538,xm9632122,l6429852,r,1886247l9632122,1886247,9632122,xe" stroked="f">
                     <v:path arrowok="t" o:extrusionok="f"/>
                   </v:shape>
-                  <v:shape id="Freeform: Shape 9" o:spid="_x0000_s1034" style="position:absolute;left:67969;top:3917;width:27814;height:1877;visibility:visible;mso-wrap-style:square;v-text-anchor:top" coordsize="2781417,187751" o:spt="100" o:gfxdata="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" adj="-11796480,,5400" path="m,l,187751r2781417,l2781417,,,xe" filled="f" stroked="f">
-                    <v:stroke joinstyle="miter"/>
-                    <v:formulas/>
-                    <v:path arrowok="t" o:extrusionok="f" o:connecttype="custom" textboxrect="0,0,2781417,187751"/>
-                    <v:textbox inset="7pt,3pt,7pt,3pt">
-                      <w:txbxContent>
-                        <w:p>
-                          <w:pPr>
-                            <w:spacing w:line="266" w:lineRule="auto"/>
-                            <w:ind w:right="17"/>
-                            <w:textDirection w:val="btLr"/>
-                          </w:pPr>
-                          <w:r>
-                            <w:rPr>
-                              <w:color w:val="6A6A6A"/>
-                              <w:sz w:val="12"/>
-                            </w:rPr>
-                            <w:t xml:space="preserve">or need to get the job done? What have they tried in the past? What pros &amp; cons do these solutions have? </w:t>
-                          </w:r>
-                          <w:proofErr w:type="gramStart"/>
-                          <w:r>
-                            <w:rPr>
-                              <w:color w:val="6A6A6A"/>
-                              <w:sz w:val="12"/>
-                            </w:rPr>
-                            <w:t>i.e.</w:t>
-                          </w:r>
-                          <w:proofErr w:type="gramEnd"/>
-                          <w:r>
-                            <w:rPr>
-                              <w:color w:val="6A6A6A"/>
-                              <w:sz w:val="12"/>
-                            </w:rPr>
-                            <w:t xml:space="preserve"> pen and paper is an alternative to digital notetaking</w:t>
-                          </w:r>
-                        </w:p>
-                      </w:txbxContent>
-                    </v:textbox>
-                  </v:shape>
-                  <v:shape id="Freeform: Shape 10" o:spid="_x0000_s1035" style="position:absolute;left:94133;top:1085;width:4216;height:1876;visibility:visible;mso-wrap-style:square;v-text-anchor:top" coordsize="316429,146583" o:spt="100" o:gfxdata="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" adj="-11796480,,5400" path="m,l,146583r316429,l316429,,,xe" filled="f" stroked="f">
+                  <v:shape id="Freeform: Shape 10" o:spid="_x0000_s1034" style="position:absolute;left:94127;top:1085;width:4719;height:2711;visibility:visible;mso-wrap-style:square;v-text-anchor:top" coordsize="316429,146583" o:spt="100" o:gfxdata="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" adj="-11796480,,5400" path="m,l,146583r316429,l316429,,,xe" filled="f" stroked="f">
                     <v:stroke joinstyle="miter"/>
                     <v:formulas/>
                     <v:path arrowok="t" o:extrusionok="f" o:connecttype="custom" textboxrect="0,0,316429,146583"/>
@@ -1495,7 +1507,7 @@
                       </w:txbxContent>
                     </v:textbox>
                   </v:shape>
-                  <v:shape id="Freeform: Shape 11" o:spid="_x0000_s1036" style="position:absolute;left:67969;top:1316;width:25390;height:2482;visibility:visible;mso-wrap-style:square;v-text-anchor:top" coordsize="2539032,248256" o:spt="100" o:gfxdata="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" adj="-11796480,,5400" path="m,l,248256r2539032,l2539032,,,xe" filled="f" stroked="f">
+                  <v:shape id="Freeform: Shape 11" o:spid="_x0000_s1035" style="position:absolute;left:67965;top:1316;width:25735;height:7354;visibility:visible;mso-wrap-style:square;v-text-anchor:top" coordsize="2539032,248256" o:spt="100" o:gfxdata="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" adj="-11796480,,5400" path="m,l,248256r2539032,l2539032,,,xe" filled="f" stroked="f">
                     <v:stroke joinstyle="miter"/>
                     <v:formulas/>
                     <v:path arrowok="t" o:extrusionok="f" o:connecttype="custom" textboxrect="0,0,2539032,248256"/>
@@ -1505,6 +1517,11 @@
                           <w:pPr>
                             <w:spacing w:line="188" w:lineRule="auto"/>
                             <w:textDirection w:val="btLr"/>
+                            <w:rPr>
+                              <w:b/>
+                              <w:color w:val="222222"/>
+                              <w:sz w:val="16"/>
+                            </w:rPr>
                           </w:pPr>
                           <w:r>
                             <w:rPr>
@@ -1517,8 +1534,18 @@
                         </w:p>
                         <w:p>
                           <w:pPr>
+                            <w:spacing w:line="188" w:lineRule="auto"/>
+                            <w:textDirection w:val="btLr"/>
+                          </w:pPr>
+                        </w:p>
+                        <w:p>
+                          <w:pPr>
                             <w:spacing w:before="65" w:line="180" w:lineRule="auto"/>
                             <w:textDirection w:val="btLr"/>
+                            <w:rPr>
+                              <w:color w:val="6A6A6A"/>
+                              <w:sz w:val="12"/>
+                            </w:rPr>
                           </w:pPr>
                           <w:r>
                             <w:rPr>
@@ -1528,10 +1555,46 @@
                             <w:t>Which solutions are available to the customers when they face the problem</w:t>
                           </w:r>
                         </w:p>
+                        <w:p>
+                          <w:pPr>
+                            <w:spacing w:line="266" w:lineRule="auto"/>
+                            <w:ind w:right="17"/>
+                            <w:textDirection w:val="btLr"/>
+                          </w:pPr>
+                          <w:r>
+                            <w:rPr>
+                              <w:color w:val="6A6A6A"/>
+                              <w:sz w:val="12"/>
+                            </w:rPr>
+                            <w:t xml:space="preserve">or need to get the job done? What have they tried in the past? What pros &amp; cons do these solutions have? </w:t>
+                          </w:r>
+                          <w:proofErr w:type="gramStart"/>
+                          <w:r>
+                            <w:rPr>
+                              <w:color w:val="6A6A6A"/>
+                              <w:sz w:val="12"/>
+                            </w:rPr>
+                            <w:t>i.e.</w:t>
+                          </w:r>
+                          <w:proofErr w:type="gramEnd"/>
+                          <w:r>
+                            <w:rPr>
+                              <w:color w:val="6A6A6A"/>
+                              <w:sz w:val="12"/>
+                            </w:rPr>
+                            <w:t xml:space="preserve"> pen and paper is an alternative to digital notetaking</w:t>
+                          </w:r>
+                        </w:p>
+                        <w:p>
+                          <w:pPr>
+                            <w:spacing w:before="65" w:line="180" w:lineRule="auto"/>
+                            <w:textDirection w:val="btLr"/>
+                          </w:pPr>
+                        </w:p>
                       </w:txbxContent>
                     </v:textbox>
                   </v:shape>
-                  <v:shape id="Freeform: Shape 12" o:spid="_x0000_s1037" style="position:absolute;left:35601;top:3114;width:30181;height:3483;visibility:visible;mso-wrap-style:square;v-text-anchor:top" coordsize="3018107,187751" o:spt="100" o:gfxdata="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" adj="-11796480,,5400" path="m,l,187751r3018107,l3018107,,,xe" filled="f" stroked="f">
+                  <v:shape id="Freeform: Shape 12" o:spid="_x0000_s1036" style="position:absolute;left:35599;top:3114;width:30181;height:4961;visibility:visible;mso-wrap-style:square;v-text-anchor:top" coordsize="3018107,187751" o:spt="100" o:gfxdata="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" adj="-11796480,,5400" path="m,l,187751r3018107,l3018107,,,xe" filled="f" stroked="f">
                     <v:stroke joinstyle="miter"/>
                     <v:formulas/>
                     <v:path arrowok="t" o:extrusionok="f" o:connecttype="custom" textboxrect="0,0,3018107,187751"/>
@@ -1582,7 +1645,7 @@
                       </w:txbxContent>
                     </v:textbox>
                   </v:shape>
-                  <v:shape id="Freeform: Shape 13" o:spid="_x0000_s1038" style="position:absolute;left:61646;top:1110;width:4216;height:1877;visibility:visible;mso-wrap-style:square;v-text-anchor:top" coordsize="316429,146583" o:spt="100" o:gfxdata="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" adj="-11796480,,5400" path="m,l,146583r316429,l316429,,,xe" filled="f" stroked="f">
+                  <v:shape id="Freeform: Shape 13" o:spid="_x0000_s1037" style="position:absolute;left:61642;top:1110;width:5002;height:2686;visibility:visible;mso-wrap-style:square;v-text-anchor:top" coordsize="316429,146583" o:spt="100" o:gfxdata="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" adj="-11796480,,5400" path="m,l,146583r316429,l316429,,,xe" filled="f" stroked="f">
                     <v:stroke joinstyle="miter"/>
                     <v:formulas/>
                     <v:path arrowok="t" o:extrusionok="f" o:connecttype="custom" textboxrect="0,0,316429,146583"/>
@@ -1615,7 +1678,7 @@
                       </w:txbxContent>
                     </v:textbox>
                   </v:shape>
-                  <v:shape id="Freeform: Shape 14" o:spid="_x0000_s1039" style="position:absolute;left:35946;top:1316;width:20311;height:1465;visibility:visible;mso-wrap-style:square;v-text-anchor:top" coordsize="1393556,117266" o:spt="100" o:gfxdata="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" adj="-11796480,,5400" path="m,l,117266r1393556,l1393556,,,xe" filled="f" stroked="f">
+                  <v:shape id="Freeform: Shape 14" o:spid="_x0000_s1038" style="position:absolute;left:35946;top:1316;width:20311;height:1465;visibility:visible;mso-wrap-style:square;v-text-anchor:top" coordsize="1393556,117266" o:spt="100" o:gfxdata="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" adj="-11796480,,5400" path="m,l,117266r1393556,l1393556,,,xe" filled="f" stroked="f">
                     <v:stroke joinstyle="miter"/>
                     <v:formulas/>
                     <v:path arrowok="t" o:extrusionok="f" o:connecttype="custom" textboxrect="0,0,1393556,117266"/>
@@ -1638,7 +1701,7 @@
                       </w:txbxContent>
                     </v:textbox>
                   </v:shape>
-                  <v:shape id="Freeform: Shape 15" o:spid="_x0000_s1040" style="position:absolute;left:28110;top:1316;width:4216;height:2481;visibility:visible;mso-wrap-style:square;v-text-anchor:top" coordsize="316429,146583" o:spt="100" o:gfxdata="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" adj="-11796480,,5400" path="m,l,146583r316429,l316429,,,xe" filled="f" stroked="f">
+                  <v:shape id="Freeform: Shape 15" o:spid="_x0000_s1039" style="position:absolute;left:28110;top:1316;width:4216;height:2481;visibility:visible;mso-wrap-style:square;v-text-anchor:top" coordsize="316429,146583" o:spt="100" o:gfxdata="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" adj="-11796480,,5400" path="m,l,146583r316429,l316429,,,xe" filled="f" stroked="f">
                     <v:stroke joinstyle="miter"/>
                     <v:formulas/>
                     <v:path arrowok="t" o:extrusionok="f" o:connecttype="custom" textboxrect="0,0,316429,146583"/>
@@ -1671,7 +1734,7 @@
                       </w:txbxContent>
                     </v:textbox>
                   </v:shape>
-                  <v:shape id="Freeform: Shape 16" o:spid="_x0000_s1041" style="position:absolute;left:3733;top:1316;width:27155;height:3480;visibility:visible;mso-wrap-style:square;v-text-anchor:top" coordsize="1299260,348057" o:spt="100" o:gfxdata="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" adj="-11796480,,5400" path="m,l,348057r1299260,l1299260,,,xe" filled="f" stroked="f">
+                  <v:shape id="Freeform: Shape 16" o:spid="_x0000_s1040" style="position:absolute;left:3733;top:1316;width:27674;height:4591;visibility:visible;mso-wrap-style:square;v-text-anchor:top" coordsize="1299260,348057" o:spt="100" o:gfxdata="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" adj="-11796480,,5400" path="m,l,348057r1299260,l1299260,,,xe" filled="f" stroked="f">
                     <v:stroke joinstyle="miter"/>
                     <v:formulas/>
                     <v:path arrowok="t" o:extrusionok="f" o:connecttype="custom" textboxrect="0,0,1299260,348057"/>
@@ -1750,8 +1813,8 @@
                   <v:stroke joinstyle="miter"/>
                   <v:path gradientshapeok="t" o:connecttype="rect"/>
                 </v:shapetype>
-                <v:shape id="Text Box 17" o:spid="_x0000_s1042" type="#_x0000_t202" style="position:absolute;left:104602;top:30198;width:2210;height:2346;visibility:visible;mso-wrap-style:square;v-text-anchor:top" o:gfxdata="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" filled="f" stroked="f">
-                  <v:textbox style="mso-fit-shape-to-text:t" inset="2.53958mm,2.53958mm,2.53958mm,2.53958mm">
+                <v:shape id="Text Box 17" o:spid="_x0000_s1041" type="#_x0000_t202" style="position:absolute;left:104590;top:30198;width:2211;height:2346;visibility:visible;mso-wrap-style:square;v-text-anchor:top" o:gfxdata="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" filled="f" stroked="f">
+                  <v:textbox inset="2.53958mm,2.53958mm,2.53958mm,2.53958mm">
                     <w:txbxContent>
                       <w:p>
                         <w:pPr>
@@ -1761,8 +1824,8 @@
                     </w:txbxContent>
                   </v:textbox>
                 </v:shape>
-                <v:shape id="Text Box 18" o:spid="_x0000_s1043" type="#_x0000_t202" style="position:absolute;left:90390;top:40597;width:29159;height:4790;rotation:90;visibility:visible;mso-wrap-style:square;v-text-anchor:top" o:gfxdata="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" filled="f" stroked="f">
-                  <v:textbox style="mso-fit-shape-to-text:t" inset="2.53958mm,2.53958mm,2.53958mm,2.53958mm">
+                <v:shape id="Text Box 18" o:spid="_x0000_s1042" type="#_x0000_t202" style="position:absolute;left:90390;top:40597;width:29159;height:4790;rotation:90;visibility:visible;mso-wrap-style:square;v-text-anchor:top" o:gfxdata="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" filled="f" stroked="f">
+                  <v:textbox inset="2.53958mm,2.53958mm,2.53958mm,2.53958mm">
                     <w:txbxContent>
                       <w:p>
                         <w:pPr>
@@ -1783,8 +1846,8 @@
                     </w:txbxContent>
                   </v:textbox>
                 </v:shape>
-                <v:shape id="Text Box 19" o:spid="_x0000_s1044" type="#_x0000_t202" style="position:absolute;left:-4949;top:36753;width:21441;height:4329;rotation:90;visibility:visible;mso-wrap-style:square;v-text-anchor:top" o:gfxdata="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" filled="f" stroked="f">
-                  <v:textbox style="mso-fit-shape-to-text:t" inset="2.53958mm,2.53958mm,2.53958mm,2.53958mm">
+                <v:shape id="Text Box 19" o:spid="_x0000_s1043" type="#_x0000_t202" style="position:absolute;left:-4949;top:36753;width:21441;height:4329;rotation:90;visibility:visible;mso-wrap-style:square;v-text-anchor:top" o:gfxdata="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" filled="f" stroked="f">
+                  <v:textbox inset="2.53958mm,2.53958mm,2.53958mm,2.53958mm">
                     <w:txbxContent>
                       <w:p>
                         <w:pPr>
@@ -2016,6 +2079,54 @@
           <w:szCs w:val="20"/>
         </w:rPr>
       </w:pPr>
+    </w:p>
+    <w:p>
+      <w:pPr>
+        <w:pBdr>
+          <w:top w:val="nil"/>
+          <w:left w:val="nil"/>
+          <w:bottom w:val="nil"/>
+          <w:right w:val="nil"/>
+          <w:between w:val="nil"/>
+        </w:pBdr>
+        <w:rPr>
+          <w:color w:val="000000"/>
+          <w:sz w:val="20"/>
+          <w:szCs w:val="20"/>
+        </w:rPr>
+      </w:pPr>
+    </w:p>
+    <w:p>
+      <w:pPr>
+        <w:pBdr>
+          <w:top w:val="nil"/>
+          <w:left w:val="nil"/>
+          <w:bottom w:val="nil"/>
+          <w:right w:val="nil"/>
+          <w:between w:val="nil"/>
+        </w:pBdr>
+        <w:rPr>
+          <w:color w:val="000000"/>
+          <w:sz w:val="20"/>
+          <w:szCs w:val="20"/>
+        </w:rPr>
+      </w:pPr>
+    </w:p>
+    <w:p>
+      <w:pPr>
+        <w:pBdr>
+          <w:top w:val="nil"/>
+          <w:left w:val="nil"/>
+          <w:bottom w:val="nil"/>
+          <w:right w:val="nil"/>
+          <w:between w:val="nil"/>
+        </w:pBdr>
+        <w:rPr>
+          <w:color w:val="000000"/>
+          <w:sz w:val="20"/>
+          <w:szCs w:val="20"/>
+        </w:rPr>
+      </w:pPr>
       <w:r>
         <w:rPr>
           <w:noProof/>
@@ -2025,16 +2136,16 @@
         <mc:AlternateContent>
           <mc:Choice Requires="wpg">
             <w:drawing>
-              <wp:anchor distT="0" distB="0" distL="114300" distR="114300" simplePos="0" relativeHeight="251662336" behindDoc="0" locked="0" layoutInCell="1" hidden="0" allowOverlap="1" wp14:anchorId="60BE0FDC" wp14:editId="76734834">
+              <wp:anchor distT="0" distB="0" distL="114300" distR="114300" simplePos="0" relativeHeight="251662336" behindDoc="0" locked="0" layoutInCell="1" hidden="0" allowOverlap="1" wp14:anchorId="60BE0FDC" wp14:editId="05D71A02">
                 <wp:simplePos x="0" y="0"/>
                 <wp:positionH relativeFrom="page">
-                  <wp:posOffset>295275</wp:posOffset>
+                  <wp:posOffset>287078</wp:posOffset>
                 </wp:positionH>
                 <wp:positionV relativeFrom="page">
-                  <wp:posOffset>2574290</wp:posOffset>
+                  <wp:posOffset>4051005</wp:posOffset>
                 </wp:positionV>
-                <wp:extent cx="8610310" cy="2310121"/>
-                <wp:effectExtent l="0" t="0" r="635" b="0"/>
+                <wp:extent cx="10037135" cy="2539365"/>
+                <wp:effectExtent l="0" t="0" r="2540" b="0"/>
                 <wp:wrapNone/>
                 <wp:docPr id="20" name="Group 20"/>
                 <wp:cNvGraphicFramePr/>
@@ -2045,9 +2156,9 @@
                       <wpg:grpSpPr>
                         <a:xfrm>
                           <a:off x="0" y="0"/>
-                          <a:ext cx="8610310" cy="2310121"/>
-                          <a:chOff x="176318" y="2647846"/>
-                          <a:chExt cx="10267550" cy="2297166"/>
+                          <a:ext cx="10037135" cy="2539365"/>
+                          <a:chOff x="176318" y="2648430"/>
+                          <a:chExt cx="10267550" cy="2296582"/>
                         </a:xfrm>
                       </wpg:grpSpPr>
                       <wpg:grpSp>
@@ -2055,10 +2166,10 @@
                         <wpg:cNvGrpSpPr/>
                         <wpg:grpSpPr>
                           <a:xfrm>
-                            <a:off x="272350" y="2647846"/>
-                            <a:ext cx="10147300" cy="2263709"/>
-                            <a:chOff x="0" y="-584"/>
-                            <a:chExt cx="10147300" cy="2263709"/>
+                            <a:off x="251246" y="2648430"/>
+                            <a:ext cx="10168404" cy="2279306"/>
+                            <a:chOff x="-21104" y="0"/>
+                            <a:chExt cx="10168404" cy="2279306"/>
                           </a:xfrm>
                         </wpg:grpSpPr>
                         <wps:wsp>
@@ -2095,7 +2206,7 @@
                           <wps:cNvSpPr/>
                           <wps:spPr>
                             <a:xfrm>
-                              <a:off x="0" y="-584"/>
+                              <a:off x="-21104" y="16166"/>
                               <a:ext cx="10147300" cy="2263140"/>
                             </a:xfrm>
                             <a:prstGeom prst="rect">
@@ -2126,7 +2237,7 @@
                           <wps:cNvSpPr/>
                           <wps:spPr>
                             <a:xfrm>
-                              <a:off x="253365" y="26886"/>
+                              <a:off x="253365" y="52320"/>
                               <a:ext cx="9640568" cy="2214042"/>
                             </a:xfrm>
                             <a:custGeom>
@@ -2196,74 +2307,6 @@
                             </a:ln>
                           </wps:spPr>
                           <wps:bodyPr spcFirstLastPara="1" wrap="square" lIns="91425" tIns="91425" rIns="91425" bIns="91425" anchor="ctr" anchorCtr="0">
-                            <a:noAutofit/>
-                          </wps:bodyPr>
-                        </wps:wsp>
-                        <wps:wsp>
-                          <wps:cNvPr id="25" name="Freeform: Shape 25"/>
-                          <wps:cNvSpPr/>
-                          <wps:spPr>
-                            <a:xfrm>
-                              <a:off x="6802871" y="358876"/>
-                              <a:ext cx="2969447" cy="175931"/>
-                            </a:xfrm>
-                            <a:custGeom>
-                              <a:avLst/>
-                              <a:gdLst/>
-                              <a:ahLst/>
-                              <a:cxnLst/>
-                              <a:rect l="l" t="t" r="r" b="b"/>
-                              <a:pathLst>
-                                <a:path w="2969447" h="175931" extrusionOk="0">
-                                  <a:moveTo>
-                                    <a:pt x="0" y="0"/>
-                                  </a:moveTo>
-                                  <a:lnTo>
-                                    <a:pt x="0" y="175931"/>
-                                  </a:lnTo>
-                                  <a:lnTo>
-                                    <a:pt x="2969447" y="175931"/>
-                                  </a:lnTo>
-                                  <a:lnTo>
-                                    <a:pt x="2969447" y="0"/>
-                                  </a:lnTo>
-                                  <a:close/>
-                                </a:path>
-                              </a:pathLst>
-                            </a:custGeom>
-                            <a:noFill/>
-                            <a:ln>
-                              <a:noFill/>
-                            </a:ln>
-                          </wps:spPr>
-                          <wps:txbx>
-                            <w:txbxContent>
-                              <w:p>
-                                <w:pPr>
-                                  <w:spacing w:line="266" w:lineRule="auto"/>
-                                  <w:ind w:right="10"/>
-                                  <w:textDirection w:val="btLr"/>
-                                </w:pPr>
-                                <w:proofErr w:type="gramStart"/>
-                                <w:r>
-                                  <w:rPr>
-                                    <w:color w:val="6A6A6A"/>
-                                    <w:sz w:val="12"/>
-                                  </w:rPr>
-                                  <w:t>i.e.</w:t>
-                                </w:r>
-                                <w:proofErr w:type="gramEnd"/>
-                                <w:r>
-                                  <w:rPr>
-                                    <w:color w:val="6A6A6A"/>
-                                    <w:sz w:val="12"/>
-                                  </w:rPr>
-                                  <w:t xml:space="preserve"> directly related: ﬁnd the right solar panel installer, calculate usage and beneﬁts; indirectly associated: customers spend free time on volunteering work (i.e. Greenpeace)</w:t>
-                                </w:r>
-                              </w:p>
-                            </w:txbxContent>
-                          </wps:txbx>
-                          <wps:bodyPr spcFirstLastPara="1" wrap="square" lIns="88900" tIns="38100" rIns="88900" bIns="38100" anchor="t" anchorCtr="0">
                             <a:noAutofit/>
                           </wps:bodyPr>
                         </wps:wsp>
@@ -2341,8 +2384,8 @@
                           <wps:cNvSpPr/>
                           <wps:spPr>
                             <a:xfrm>
-                              <a:off x="6802871" y="115144"/>
-                              <a:ext cx="2529224" cy="232626"/>
+                              <a:off x="6802554" y="115127"/>
+                              <a:ext cx="2738598" cy="1063185"/>
                             </a:xfrm>
                             <a:custGeom>
                               <a:avLst/>
@@ -2379,6 +2422,11 @@
                                 <w:pPr>
                                   <w:spacing w:line="188" w:lineRule="auto"/>
                                   <w:textDirection w:val="btLr"/>
+                                  <w:rPr>
+                                    <w:b/>
+                                    <w:color w:val="222222"/>
+                                    <w:sz w:val="16"/>
+                                  </w:rPr>
                                 </w:pPr>
                                 <w:r>
                                   <w:rPr>
@@ -2391,8 +2439,18 @@
                               </w:p>
                               <w:p>
                                 <w:pPr>
+                                  <w:spacing w:line="188" w:lineRule="auto"/>
+                                  <w:textDirection w:val="btLr"/>
+                                </w:pPr>
+                              </w:p>
+                              <w:p>
+                                <w:pPr>
                                   <w:spacing w:before="65" w:line="180" w:lineRule="auto"/>
                                   <w:textDirection w:val="btLr"/>
+                                  <w:rPr>
+                                    <w:color w:val="6A6A6A"/>
+                                    <w:sz w:val="12"/>
+                                  </w:rPr>
                                 </w:pPr>
                                 <w:r>
                                   <w:rPr>
@@ -2400,6 +2458,28 @@
                                     <w:sz w:val="12"/>
                                   </w:rPr>
                                   <w:t>What does your customer do to address the problem and get the job done?</w:t>
+                                </w:r>
+                              </w:p>
+                              <w:p>
+                                <w:pPr>
+                                  <w:spacing w:before="65" w:line="180" w:lineRule="auto"/>
+                                  <w:textDirection w:val="btLr"/>
+                                </w:pPr>
+                                <w:proofErr w:type="gramStart"/>
+                                <w:r>
+                                  <w:rPr>
+                                    <w:color w:val="6A6A6A"/>
+                                    <w:sz w:val="12"/>
+                                  </w:rPr>
+                                  <w:t>i.e.</w:t>
+                                </w:r>
+                                <w:proofErr w:type="gramEnd"/>
+                                <w:r>
+                                  <w:rPr>
+                                    <w:color w:val="6A6A6A"/>
+                                    <w:sz w:val="12"/>
+                                  </w:rPr>
+                                  <w:t xml:space="preserve"> directly related: ﬁnd the right solar panel installer, calculate</w:t>
                                 </w:r>
                               </w:p>
                             </w:txbxContent>
@@ -2482,8 +2562,8 @@
                           <wps:cNvSpPr/>
                           <wps:spPr>
                             <a:xfrm>
-                              <a:off x="3597794" y="115144"/>
-                              <a:ext cx="2206182" cy="431352"/>
+                              <a:off x="3597646" y="115113"/>
+                              <a:ext cx="2206182" cy="995937"/>
                             </a:xfrm>
                             <a:custGeom>
                               <a:avLst/>
@@ -2577,8 +2657,8 @@
                           <wps:cNvSpPr/>
                           <wps:spPr>
                             <a:xfrm>
-                              <a:off x="2849732" y="93521"/>
-                              <a:ext cx="525507" cy="232472"/>
+                              <a:off x="2849733" y="93521"/>
+                              <a:ext cx="525508" cy="468028"/>
                             </a:xfrm>
                             <a:custGeom>
                               <a:avLst/>
@@ -2646,8 +2726,8 @@
                           <wps:cNvSpPr/>
                           <wps:spPr>
                             <a:xfrm>
-                              <a:off x="373714" y="115144"/>
-                              <a:ext cx="2476017" cy="326144"/>
+                              <a:off x="373714" y="115143"/>
+                              <a:ext cx="2476017" cy="736946"/>
                             </a:xfrm>
                             <a:custGeom>
                               <a:avLst/>
@@ -2750,7 +2830,7 @@
                           </w:txbxContent>
                         </wps:txbx>
                         <wps:bodyPr spcFirstLastPara="1" wrap="square" lIns="91425" tIns="91425" rIns="91425" bIns="91425" anchor="t" anchorCtr="0">
-                          <a:spAutoFit/>
+                          <a:noAutofit/>
                         </wps:bodyPr>
                       </wps:wsp>
                       <wps:wsp>
@@ -2788,20 +2868,26 @@
                           </w:txbxContent>
                         </wps:txbx>
                         <wps:bodyPr spcFirstLastPara="1" wrap="square" lIns="91425" tIns="91425" rIns="91425" bIns="91425" anchor="t" anchorCtr="0">
-                          <a:spAutoFit/>
+                          <a:noAutofit/>
                         </wps:bodyPr>
                       </wps:wsp>
                     </wpg:wgp>
                   </a:graphicData>
                 </a:graphic>
+                <wp14:sizeRelH relativeFrom="margin">
+                  <wp14:pctWidth>0</wp14:pctWidth>
+                </wp14:sizeRelH>
+                <wp14:sizeRelV relativeFrom="margin">
+                  <wp14:pctHeight>0</wp14:pctHeight>
+                </wp14:sizeRelV>
               </wp:anchor>
             </w:drawing>
           </mc:Choice>
           <mc:Fallback>
             <w:pict>
-              <v:group w14:anchorId="60BE0FDC" id="Group 20" o:spid="_x0000_s1045" style="position:absolute;margin-left:23.25pt;margin-top:202.7pt;width:678pt;height:181.9pt;z-index:251662336;mso-position-horizontal-relative:page;mso-position-vertical-relative:page" coordorigin="1763,26478" coordsize="102675,22971" o:gfxdata="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">
-                <v:group id="Group 21" o:spid="_x0000_s1046" style="position:absolute;left:2723;top:26478;width:101473;height:22637" coordorigin=",-5" coordsize="101473,22637" o:gfxdata="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">
-                  <v:rect id="Rectangle 22" o:spid="_x0000_s1047" style="position:absolute;width:101473;height:22631;visibility:visible;mso-wrap-style:square;v-text-anchor:middle" o:gfxdata="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" filled="f" stroked="f">
+              <v:group w14:anchorId="60BE0FDC" id="Group 20" o:spid="_x0000_s1044" style="position:absolute;margin-left:22.6pt;margin-top:319pt;width:790.35pt;height:199.95pt;z-index:251662336;mso-position-horizontal-relative:page;mso-position-vertical-relative:page;mso-width-relative:margin;mso-height-relative:margin" coordorigin="1763,26484" coordsize="102675,22965" o:gfxdata="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">
+                <v:group id="Group 21" o:spid="_x0000_s1045" style="position:absolute;left:2512;top:26484;width:101684;height:22793" coordorigin="-211" coordsize="101684,22793" o:gfxdata="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">
+                  <v:rect id="Rectangle 22" o:spid="_x0000_s1046" style="position:absolute;width:101473;height:22631;visibility:visible;mso-wrap-style:square;v-text-anchor:middle" o:gfxdata="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" filled="f" stroked="f">
                     <v:textbox inset="2.53958mm,2.53958mm,2.53958mm,2.53958mm">
                       <w:txbxContent>
                         <w:p>
@@ -2812,7 +2898,7 @@
                       </w:txbxContent>
                     </v:textbox>
                   </v:rect>
-                  <v:rect id="Rectangle 23" o:spid="_x0000_s1048" style="position:absolute;top:-5;width:101473;height:22630;visibility:visible;mso-wrap-style:square;v-text-anchor:middle" o:gfxdata="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" fillcolor="#f78e1e" stroked="f">
+                  <v:rect id="Rectangle 23" o:spid="_x0000_s1047" style="position:absolute;left:-211;top:161;width:101472;height:22632;visibility:visible;mso-wrap-style:square;v-text-anchor:middle" o:gfxdata="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" fillcolor="#f78e1e" stroked="f">
                     <v:textbox inset="2.53958mm,2.53958mm,2.53958mm,2.53958mm">
                       <w:txbxContent>
                         <w:p>
@@ -2823,42 +2909,10 @@
                       </w:txbxContent>
                     </v:textbox>
                   </v:rect>
-                  <v:shape id="Freeform: Shape 24" o:spid="_x0000_s1049" style="position:absolute;left:2533;top:268;width:96406;height:22141;visibility:visible;mso-wrap-style:square;v-text-anchor:middle" coordsize="9640568,2214042" o:gfxdata="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" path="m3205077,l,,,2214042r3205077,l3205077,xm6410154,l3230413,r,2214042l6410154,2214042,6410154,xm9640568,l6435490,r,2214042l9640568,2214042,9640568,xe" stroked="f">
+                  <v:shape id="Freeform: Shape 24" o:spid="_x0000_s1048" style="position:absolute;left:2533;top:523;width:96406;height:22140;visibility:visible;mso-wrap-style:square;v-text-anchor:middle" coordsize="9640568,2214042" o:gfxdata="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" path="m3205077,l,,,2214042r3205077,l3205077,xm6410154,l3230413,r,2214042l6410154,2214042,6410154,xm9640568,l6435490,r,2214042l9640568,2214042,9640568,xe" stroked="f">
                     <v:path arrowok="t" o:extrusionok="f"/>
                   </v:shape>
-                  <v:shape id="Freeform: Shape 25" o:spid="_x0000_s1050" style="position:absolute;left:68028;top:3588;width:29695;height:1760;visibility:visible;mso-wrap-style:square;v-text-anchor:top" coordsize="2969447,175931" o:spt="100" o:gfxdata="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" adj="-11796480,,5400" path="m,l,175931r2969447,l2969447,,,xe" filled="f" stroked="f">
-                    <v:stroke joinstyle="miter"/>
-                    <v:formulas/>
-                    <v:path arrowok="t" o:extrusionok="f" o:connecttype="custom" textboxrect="0,0,2969447,175931"/>
-                    <v:textbox inset="7pt,3pt,7pt,3pt">
-                      <w:txbxContent>
-                        <w:p>
-                          <w:pPr>
-                            <w:spacing w:line="266" w:lineRule="auto"/>
-                            <w:ind w:right="10"/>
-                            <w:textDirection w:val="btLr"/>
-                          </w:pPr>
-                          <w:proofErr w:type="gramStart"/>
-                          <w:r>
-                            <w:rPr>
-                              <w:color w:val="6A6A6A"/>
-                              <w:sz w:val="12"/>
-                            </w:rPr>
-                            <w:t>i.e.</w:t>
-                          </w:r>
-                          <w:proofErr w:type="gramEnd"/>
-                          <w:r>
-                            <w:rPr>
-                              <w:color w:val="6A6A6A"/>
-                              <w:sz w:val="12"/>
-                            </w:rPr>
-                            <w:t xml:space="preserve"> directly related: ﬁnd the right solar panel installer, calculate usage and beneﬁts; indirectly associated: customers spend free time on volunteering work (i.e. Greenpeace)</w:t>
-                          </w:r>
-                        </w:p>
-                      </w:txbxContent>
-                    </v:textbox>
-                  </v:shape>
-                  <v:shape id="Freeform: Shape 26" o:spid="_x0000_s1051" style="position:absolute;left:92442;top:935;width:5930;height:3262;visibility:visible;mso-wrap-style:square;v-text-anchor:top" coordsize="316707,137354" o:spt="100" o:gfxdata="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" adj="-11796480,,5400" path="m,l,137354r316707,l316707,,,xe" filled="f" stroked="f">
+                  <v:shape id="Freeform: Shape 26" o:spid="_x0000_s1049" style="position:absolute;left:92442;top:935;width:5930;height:3262;visibility:visible;mso-wrap-style:square;v-text-anchor:top" coordsize="316707,137354" o:spt="100" o:gfxdata="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" adj="-11796480,,5400" path="m,l,137354r316707,l316707,,,xe" filled="f" stroked="f">
                     <v:stroke joinstyle="miter"/>
                     <v:formulas/>
                     <v:path arrowok="t" o:extrusionok="f" o:connecttype="custom" textboxrect="0,0,316707,137354"/>
@@ -2891,7 +2945,7 @@
                       </w:txbxContent>
                     </v:textbox>
                   </v:shape>
-                  <v:shape id="Freeform: Shape 27" o:spid="_x0000_s1052" style="position:absolute;left:68028;top:1151;width:25292;height:2326;visibility:visible;mso-wrap-style:square;v-text-anchor:top" coordsize="2529224,232626" o:spt="100" o:gfxdata="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" adj="-11796480,,5400" path="m,l,232626r2529224,l2529224,,,xe" filled="f" stroked="f">
+                  <v:shape id="Freeform: Shape 27" o:spid="_x0000_s1050" style="position:absolute;left:68025;top:1151;width:27386;height:10632;visibility:visible;mso-wrap-style:square;v-text-anchor:top" coordsize="2529224,232626" o:spt="100" o:gfxdata="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" adj="-11796480,,5400" path="m,l,232626r2529224,l2529224,,,xe" filled="f" stroked="f">
                     <v:stroke joinstyle="miter"/>
                     <v:formulas/>
                     <v:path arrowok="t" o:extrusionok="f" o:connecttype="custom" textboxrect="0,0,2529224,232626"/>
@@ -2901,6 +2955,11 @@
                           <w:pPr>
                             <w:spacing w:line="188" w:lineRule="auto"/>
                             <w:textDirection w:val="btLr"/>
+                            <w:rPr>
+                              <w:b/>
+                              <w:color w:val="222222"/>
+                              <w:sz w:val="16"/>
+                            </w:rPr>
                           </w:pPr>
                           <w:r>
                             <w:rPr>
@@ -2913,8 +2972,18 @@
                         </w:p>
                         <w:p>
                           <w:pPr>
+                            <w:spacing w:line="188" w:lineRule="auto"/>
+                            <w:textDirection w:val="btLr"/>
+                          </w:pPr>
+                        </w:p>
+                        <w:p>
+                          <w:pPr>
                             <w:spacing w:before="65" w:line="180" w:lineRule="auto"/>
                             <w:textDirection w:val="btLr"/>
+                            <w:rPr>
+                              <w:color w:val="6A6A6A"/>
+                              <w:sz w:val="12"/>
+                            </w:rPr>
                           </w:pPr>
                           <w:r>
                             <w:rPr>
@@ -2924,10 +2993,32 @@
                             <w:t>What does your customer do to address the problem and get the job done?</w:t>
                           </w:r>
                         </w:p>
+                        <w:p>
+                          <w:pPr>
+                            <w:spacing w:before="65" w:line="180" w:lineRule="auto"/>
+                            <w:textDirection w:val="btLr"/>
+                          </w:pPr>
+                          <w:proofErr w:type="gramStart"/>
+                          <w:r>
+                            <w:rPr>
+                              <w:color w:val="6A6A6A"/>
+                              <w:sz w:val="12"/>
+                            </w:rPr>
+                            <w:t>i.e.</w:t>
+                          </w:r>
+                          <w:proofErr w:type="gramEnd"/>
+                          <w:r>
+                            <w:rPr>
+                              <w:color w:val="6A6A6A"/>
+                              <w:sz w:val="12"/>
+                            </w:rPr>
+                            <w:t xml:space="preserve"> directly related: ﬁnd the right solar panel installer, calculate</w:t>
+                          </w:r>
+                        </w:p>
                       </w:txbxContent>
                     </v:textbox>
                   </v:shape>
-                  <v:shape id="Freeform: Shape 28" o:spid="_x0000_s1053" style="position:absolute;left:60269;top:935;width:5930;height:2324;visibility:visible;mso-wrap-style:square;v-text-anchor:top" coordsize="316707,137354" o:spt="100" o:gfxdata="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" adj="-11796480,,5400" path="m,l,137354r316707,l316707,,,xe" filled="f" stroked="f">
+                  <v:shape id="Freeform: Shape 28" o:spid="_x0000_s1051" style="position:absolute;left:60269;top:935;width:5930;height:2324;visibility:visible;mso-wrap-style:square;v-text-anchor:top" coordsize="316707,137354" o:spt="100" o:gfxdata="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" adj="-11796480,,5400" path="m,l,137354r316707,l316707,,,xe" filled="f" stroked="f">
                     <v:stroke joinstyle="miter"/>
                     <v:formulas/>
                     <v:path arrowok="t" o:extrusionok="f" o:connecttype="custom" textboxrect="0,0,316707,137354"/>
@@ -2960,7 +3051,7 @@
                       </w:txbxContent>
                     </v:textbox>
                   </v:shape>
-                  <v:shape id="Freeform: Shape 29" o:spid="_x0000_s1054" style="position:absolute;left:35977;top:1151;width:22062;height:4313;visibility:visible;mso-wrap-style:square;v-text-anchor:top" coordsize="2206182,431352" o:spt="100" o:gfxdata="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" adj="-11796480,,5400" path="m,l,431352r2206182,l2206182,,,xe" filled="f" stroked="f">
+                  <v:shape id="Freeform: Shape 29" o:spid="_x0000_s1052" style="position:absolute;left:35976;top:1151;width:22062;height:9959;visibility:visible;mso-wrap-style:square;v-text-anchor:top" coordsize="2206182,431352" o:spt="100" o:gfxdata="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" adj="-11796480,,5400" path="m,l,431352r2206182,l2206182,,,xe" filled="f" stroked="f">
                     <v:stroke joinstyle="miter"/>
                     <v:formulas/>
                     <v:path arrowok="t" o:extrusionok="f" o:connecttype="custom" textboxrect="0,0,2206182,431352"/>
@@ -3019,7 +3110,7 @@
                       </w:txbxContent>
                     </v:textbox>
                   </v:shape>
-                  <v:shape id="Freeform: Shape 30" o:spid="_x0000_s1055" style="position:absolute;left:28497;top:935;width:5255;height:2324;visibility:visible;mso-wrap-style:square;v-text-anchor:top" coordsize="290737,137354" o:spt="100" o:gfxdata="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" adj="-11796480,,5400" path="m,l,137354r290737,l290737,,,xe" filled="f" stroked="f">
+                  <v:shape id="Freeform: Shape 30" o:spid="_x0000_s1053" style="position:absolute;left:28497;top:935;width:5255;height:4680;visibility:visible;mso-wrap-style:square;v-text-anchor:top" coordsize="290737,137354" o:spt="100" o:gfxdata="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" adj="-11796480,,5400" path="m,l,137354r290737,l290737,,,xe" filled="f" stroked="f">
                     <v:stroke joinstyle="miter"/>
                     <v:formulas/>
                     <v:path arrowok="t" o:extrusionok="f" o:connecttype="custom" textboxrect="0,0,290737,137354"/>
@@ -3052,7 +3143,7 @@
                       </w:txbxContent>
                     </v:textbox>
                   </v:shape>
-                  <v:shape id="Freeform: Shape 31" o:spid="_x0000_s1056" style="position:absolute;left:3737;top:1151;width:24760;height:3261;visibility:visible;mso-wrap-style:square;v-text-anchor:top" coordsize="2476017,326144" o:spt="100" o:gfxdata="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" adj="-11796480,,5400" path="m,l,326144r2476017,l2476017,,,xe" filled="f" stroked="f">
+                  <v:shape id="Freeform: Shape 31" o:spid="_x0000_s1054" style="position:absolute;left:3737;top:1151;width:24760;height:7369;visibility:visible;mso-wrap-style:square;v-text-anchor:top" coordsize="2476017,326144" o:spt="100" o:gfxdata="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" adj="-11796480,,5400" path="m,l,326144r2476017,l2476017,,,xe" filled="f" stroked="f">
                     <v:stroke joinstyle="miter"/>
                     <v:formulas/>
                     <v:path arrowok="t" o:extrusionok="f" o:connecttype="custom" textboxrect="0,0,2476017,326144"/>
@@ -3090,8 +3181,8 @@
                     </v:textbox>
                   </v:shape>
                 </v:group>
-                <v:shape id="Text Box 32" o:spid="_x0000_s1057" type="#_x0000_t202" style="position:absolute;left:-7810;top:36304;width:22719;height:3573;rotation:90;visibility:visible;mso-wrap-style:square;v-text-anchor:top" o:gfxdata="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" filled="f" stroked="f">
-                  <v:textbox style="mso-fit-shape-to-text:t" inset="2.53958mm,2.53958mm,2.53958mm,2.53958mm">
+                <v:shape id="Text Box 32" o:spid="_x0000_s1055" type="#_x0000_t202" style="position:absolute;left:-7810;top:36304;width:22719;height:3573;rotation:90;visibility:visible;mso-wrap-style:square;v-text-anchor:top" o:gfxdata="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" filled="f" stroked="f">
+                  <v:textbox inset="2.53958mm,2.53958mm,2.53958mm,2.53958mm">
                     <w:txbxContent>
                       <w:p>
                         <w:pPr>
@@ -3110,8 +3201,8 @@
                     </w:txbxContent>
                   </v:textbox>
                 </v:shape>
-                <v:shape id="Text Box 33" o:spid="_x0000_s1058" type="#_x0000_t202" style="position:absolute;left:91294;top:36216;width:22713;height:3574;rotation:90;visibility:visible;mso-wrap-style:square;v-text-anchor:top" o:gfxdata="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" filled="f" stroked="f">
-                  <v:textbox style="mso-fit-shape-to-text:t" inset="2.53958mm,2.53958mm,2.53958mm,2.53958mm">
+                <v:shape id="Text Box 33" o:spid="_x0000_s1056" type="#_x0000_t202" style="position:absolute;left:91294;top:36216;width:22713;height:3574;rotation:90;visibility:visible;mso-wrap-style:square;v-text-anchor:top" o:gfxdata="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" filled="f" stroked="f">
+                  <v:textbox inset="2.53958mm,2.53958mm,2.53958mm,2.53958mm">
                     <w:txbxContent>
                       <w:p>
                         <w:pPr>
@@ -3306,54 +3397,6 @@
           <w:right w:val="nil"/>
           <w:between w:val="nil"/>
         </w:pBdr>
-        <w:rPr>
-          <w:color w:val="000000"/>
-          <w:sz w:val="20"/>
-          <w:szCs w:val="20"/>
-        </w:rPr>
-      </w:pPr>
-    </w:p>
-    <w:p>
-      <w:pPr>
-        <w:pBdr>
-          <w:top w:val="nil"/>
-          <w:left w:val="nil"/>
-          <w:bottom w:val="nil"/>
-          <w:right w:val="nil"/>
-          <w:between w:val="nil"/>
-        </w:pBdr>
-        <w:rPr>
-          <w:color w:val="000000"/>
-          <w:sz w:val="20"/>
-          <w:szCs w:val="20"/>
-        </w:rPr>
-      </w:pPr>
-    </w:p>
-    <w:p>
-      <w:pPr>
-        <w:pBdr>
-          <w:top w:val="nil"/>
-          <w:left w:val="nil"/>
-          <w:bottom w:val="nil"/>
-          <w:right w:val="nil"/>
-          <w:between w:val="nil"/>
-        </w:pBdr>
-        <w:rPr>
-          <w:color w:val="000000"/>
-          <w:sz w:val="20"/>
-          <w:szCs w:val="20"/>
-        </w:rPr>
-      </w:pPr>
-    </w:p>
-    <w:p>
-      <w:pPr>
-        <w:pBdr>
-          <w:top w:val="nil"/>
-          <w:left w:val="nil"/>
-          <w:bottom w:val="nil"/>
-          <w:right w:val="nil"/>
-          <w:between w:val="nil"/>
-        </w:pBdr>
         <w:spacing w:before="3" w:after="1"/>
         <w:rPr>
           <w:sz w:val="20"/>
@@ -3376,198 +3419,12 @@
           <w:szCs w:val="20"/>
         </w:rPr>
       </w:pPr>
-      <w:r>
-        <w:rPr>
-          <w:noProof/>
-          <w:sz w:val="20"/>
-          <w:szCs w:val="20"/>
-        </w:rPr>
-        <mc:AlternateContent>
-          <mc:Choice Requires="wps">
-            <w:drawing>
-              <wp:anchor distT="114300" distB="114300" distL="114300" distR="114300" simplePos="0" relativeHeight="251663360" behindDoc="0" locked="0" layoutInCell="1" hidden="0" allowOverlap="1" wp14:anchorId="3FA5F890" wp14:editId="5D3D87F3">
-                <wp:simplePos x="0" y="0"/>
-                <wp:positionH relativeFrom="page">
-                  <wp:posOffset>10216198</wp:posOffset>
-                </wp:positionH>
-                <wp:positionV relativeFrom="page">
-                  <wp:posOffset>5359401</wp:posOffset>
-                </wp:positionV>
-                <wp:extent cx="295275" cy="1628458"/>
-                <wp:effectExtent l="0" t="0" r="0" b="0"/>
-                <wp:wrapNone/>
-                <wp:docPr id="34" name="Text Box 34"/>
-                <wp:cNvGraphicFramePr/>
-                <a:graphic xmlns:a="http://schemas.openxmlformats.org/drawingml/2006/main">
-                  <a:graphicData uri="http://schemas.microsoft.com/office/word/2010/wordprocessingShape">
-                    <wps:wsp>
-                      <wps:cNvSpPr txBox="1"/>
-                      <wps:spPr>
-                        <a:xfrm rot="-5400000">
-                          <a:off x="1872325" y="1048900"/>
-                          <a:ext cx="1937700" cy="369300"/>
-                        </a:xfrm>
-                        <a:prstGeom prst="rect">
-                          <a:avLst/>
-                        </a:prstGeom>
-                        <a:noFill/>
-                        <a:ln>
-                          <a:noFill/>
-                        </a:ln>
-                      </wps:spPr>
-                      <wps:txbx>
-                        <w:txbxContent>
-                          <w:p>
-                            <w:pPr>
-                              <w:textDirection w:val="btLr"/>
-                            </w:pPr>
-                            <w:r>
-                              <w:rPr>
-                                <w:rFonts w:ascii="Arial" w:eastAsia="Arial" w:hAnsi="Arial" w:cs="Arial"/>
-                                <w:b/>
-                                <w:color w:val="000000"/>
-                                <w:sz w:val="24"/>
-                              </w:rPr>
-                              <w:t>Identify strong TR &amp; EM</w:t>
-                            </w:r>
-                          </w:p>
-                        </w:txbxContent>
-                      </wps:txbx>
-                      <wps:bodyPr spcFirstLastPara="1" wrap="square" lIns="91425" tIns="91425" rIns="91425" bIns="91425" anchor="t" anchorCtr="0">
-                        <a:spAutoFit/>
-                      </wps:bodyPr>
-                    </wps:wsp>
-                  </a:graphicData>
-                </a:graphic>
-              </wp:anchor>
-            </w:drawing>
-          </mc:Choice>
-          <mc:Fallback>
-            <w:pict>
-              <v:shape w14:anchorId="3FA5F890" id="Text Box 34" o:spid="_x0000_s1059" type="#_x0000_t202" style="position:absolute;margin-left:804.45pt;margin-top:422pt;width:23.25pt;height:128.25pt;rotation:-90;z-index:251663360;visibility:visible;mso-wrap-style:square;mso-wrap-distance-left:9pt;mso-wrap-distance-top:9pt;mso-wrap-distance-right:9pt;mso-wrap-distance-bottom:9pt;mso-position-horizontal:absolute;mso-position-horizontal-relative:page;mso-position-vertical:absolute;mso-position-vertical-relative:page;v-text-anchor:top" o:gfxdata="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" filled="f" stroked="f">
-                <v:textbox style="mso-fit-shape-to-text:t" inset="2.53958mm,2.53958mm,2.53958mm,2.53958mm">
-                  <w:txbxContent>
-                    <w:p>
-                      <w:pPr>
-                        <w:textDirection w:val="btLr"/>
-                      </w:pPr>
-                      <w:r>
-                        <w:rPr>
-                          <w:rFonts w:ascii="Arial" w:eastAsia="Arial" w:hAnsi="Arial" w:cs="Arial"/>
-                          <w:b/>
-                          <w:color w:val="000000"/>
-                          <w:sz w:val="24"/>
-                        </w:rPr>
-                        <w:t>Identify strong TR &amp; EM</w:t>
-                      </w:r>
-                    </w:p>
-                  </w:txbxContent>
-                </v:textbox>
-                <w10:wrap anchorx="page" anchory="page"/>
-              </v:shape>
-            </w:pict>
-          </mc:Fallback>
-        </mc:AlternateContent>
-      </w:r>
-      <w:r>
-        <w:rPr>
-          <w:noProof/>
-          <w:sz w:val="20"/>
-          <w:szCs w:val="20"/>
-        </w:rPr>
-        <mc:AlternateContent>
-          <mc:Choice Requires="wps">
-            <w:drawing>
-              <wp:anchor distT="114300" distB="114300" distL="114300" distR="114300" simplePos="0" relativeHeight="251664384" behindDoc="0" locked="0" layoutInCell="1" hidden="0" allowOverlap="1" wp14:anchorId="1C9554BD" wp14:editId="27E099DF">
-                <wp:simplePos x="0" y="0"/>
-                <wp:positionH relativeFrom="page">
-                  <wp:posOffset>333375</wp:posOffset>
-                </wp:positionH>
-                <wp:positionV relativeFrom="page">
-                  <wp:posOffset>5291455</wp:posOffset>
-                </wp:positionV>
-                <wp:extent cx="295275" cy="1581150"/>
-                <wp:effectExtent l="0" t="0" r="0" b="0"/>
-                <wp:wrapNone/>
-                <wp:docPr id="35" name="Text Box 35"/>
-                <wp:cNvGraphicFramePr/>
-                <a:graphic xmlns:a="http://schemas.openxmlformats.org/drawingml/2006/main">
-                  <a:graphicData uri="http://schemas.microsoft.com/office/word/2010/wordprocessingShape">
-                    <wps:wsp>
-                      <wps:cNvSpPr txBox="1"/>
-                      <wps:spPr>
-                        <a:xfrm rot="5400000">
-                          <a:off x="2019375" y="833225"/>
-                          <a:ext cx="1911600" cy="369300"/>
-                        </a:xfrm>
-                        <a:prstGeom prst="rect">
-                          <a:avLst/>
-                        </a:prstGeom>
-                        <a:noFill/>
-                        <a:ln>
-                          <a:noFill/>
-                        </a:ln>
-                      </wps:spPr>
-                      <wps:txbx>
-                        <w:txbxContent>
-                          <w:p>
-                            <w:pPr>
-                              <w:textDirection w:val="btLr"/>
-                            </w:pPr>
-                            <w:r>
-                              <w:rPr>
-                                <w:rFonts w:ascii="Arial" w:eastAsia="Arial" w:hAnsi="Arial" w:cs="Arial"/>
-                                <w:b/>
-                                <w:color w:val="000000"/>
-                                <w:sz w:val="24"/>
-                              </w:rPr>
-                              <w:t>Identify strong TR &amp; EM</w:t>
-                            </w:r>
-                          </w:p>
-                        </w:txbxContent>
-                      </wps:txbx>
-                      <wps:bodyPr spcFirstLastPara="1" wrap="square" lIns="91425" tIns="91425" rIns="91425" bIns="91425" anchor="t" anchorCtr="0">
-                        <a:spAutoFit/>
-                      </wps:bodyPr>
-                    </wps:wsp>
-                  </a:graphicData>
-                </a:graphic>
-              </wp:anchor>
-            </w:drawing>
-          </mc:Choice>
-          <mc:Fallback>
-            <w:pict>
-              <v:shape w14:anchorId="1C9554BD" id="Text Box 35" o:spid="_x0000_s1060" type="#_x0000_t202" style="position:absolute;margin-left:26.25pt;margin-top:416.65pt;width:23.25pt;height:124.5pt;rotation:90;z-index:251664384;visibility:visible;mso-wrap-style:square;mso-wrap-distance-left:9pt;mso-wrap-distance-top:9pt;mso-wrap-distance-right:9pt;mso-wrap-distance-bottom:9pt;mso-position-horizontal:absolute;mso-position-horizontal-relative:page;mso-position-vertical:absolute;mso-position-vertical-relative:page;v-text-anchor:top" o:gfxdata="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" filled="f" stroked="f">
-                <v:textbox style="mso-fit-shape-to-text:t" inset="2.53958mm,2.53958mm,2.53958mm,2.53958mm">
-                  <w:txbxContent>
-                    <w:p>
-                      <w:pPr>
-                        <w:textDirection w:val="btLr"/>
-                      </w:pPr>
-                      <w:r>
-                        <w:rPr>
-                          <w:rFonts w:ascii="Arial" w:eastAsia="Arial" w:hAnsi="Arial" w:cs="Arial"/>
-                          <w:b/>
-                          <w:color w:val="000000"/>
-                          <w:sz w:val="24"/>
-                        </w:rPr>
-                        <w:t>Identify strong TR &amp; EM</w:t>
-                      </w:r>
-                    </w:p>
-                  </w:txbxContent>
-                </v:textbox>
-                <w10:wrap anchorx="page" anchory="page"/>
-              </v:shape>
-            </w:pict>
-          </mc:Fallback>
-        </mc:AlternateContent>
-      </w:r>
     </w:p>
     <w:tbl>
       <w:tblPr>
         <w:tblStyle w:val="a"/>
+        <w:tblpPr w:leftFromText="180" w:rightFromText="180" w:horzAnchor="margin" w:tblpY="2119"/>
         <w:tblW w:w="15975" w:type="dxa"/>
-        <w:tblInd w:w="272" w:type="dxa"/>
         <w:tblBorders>
           <w:top w:val="single" w:sz="4" w:space="0" w:color="000000"/>
           <w:left w:val="single" w:sz="4" w:space="0" w:color="000000"/>
@@ -3621,17 +3478,8 @@
                 <w:sz w:val="20"/>
                 <w:szCs w:val="20"/>
               </w:rPr>
-              <w:t>Identi</w:t>
-            </w:r>
-            <w:r>
-              <w:rPr>
-                <w:b/>
-                <w:color w:val="FFFFFF"/>
-                <w:sz w:val="20"/>
-                <w:szCs w:val="20"/>
-              </w:rPr>
               <w:lastRenderedPageBreak/>
-              <w:t>fy strong TR &amp; EM</w:t>
+              <w:t>Identify strong TR &amp; EM</w:t>
             </w:r>
           </w:p>
         </w:tc>
@@ -3668,7 +3516,6 @@
                 <w:sz w:val="16"/>
                 <w:szCs w:val="16"/>
               </w:rPr>
-              <w:lastRenderedPageBreak/>
               <w:t>3. TRIGGERS</w:t>
             </w:r>
             <w:r>
@@ -4198,6 +4045,105 @@
                 <w:szCs w:val="18"/>
               </w:rPr>
             </w:pPr>
+            <w:r>
+              <w:rPr>
+                <w:noProof/>
+                <w:sz w:val="20"/>
+                <w:szCs w:val="20"/>
+              </w:rPr>
+              <mc:AlternateContent>
+                <mc:Choice Requires="wps">
+                  <w:drawing>
+                    <wp:anchor distT="114300" distB="114300" distL="114300" distR="114300" simplePos="0" relativeHeight="251663360" behindDoc="0" locked="0" layoutInCell="1" hidden="0" allowOverlap="1" wp14:anchorId="3FA5F890" wp14:editId="68E0BEE2">
+                      <wp:simplePos x="0" y="0"/>
+                      <wp:positionH relativeFrom="page">
+                        <wp:posOffset>-941749</wp:posOffset>
+                      </wp:positionH>
+                      <wp:positionV relativeFrom="page">
+                        <wp:posOffset>1329467</wp:posOffset>
+                      </wp:positionV>
+                      <wp:extent cx="2045335" cy="425263"/>
+                      <wp:effectExtent l="0" t="0" r="0" b="0"/>
+                      <wp:wrapNone/>
+                      <wp:docPr id="34" name="Text Box 34"/>
+                      <wp:cNvGraphicFramePr/>
+                      <a:graphic xmlns:a="http://schemas.openxmlformats.org/drawingml/2006/main">
+                        <a:graphicData uri="http://schemas.microsoft.com/office/word/2010/wordprocessingShape">
+                          <wps:wsp>
+                            <wps:cNvSpPr txBox="1"/>
+                            <wps:spPr>
+                              <a:xfrm rot="5400000">
+                                <a:off x="0" y="0"/>
+                                <a:ext cx="2045335" cy="425263"/>
+                              </a:xfrm>
+                              <a:prstGeom prst="rect">
+                                <a:avLst/>
+                              </a:prstGeom>
+                              <a:noFill/>
+                              <a:ln>
+                                <a:noFill/>
+                              </a:ln>
+                            </wps:spPr>
+                            <wps:txbx>
+                              <w:txbxContent>
+                                <w:p>
+                                  <w:pPr>
+                                    <w:textDirection w:val="btLr"/>
+                                  </w:pPr>
+                                  <w:r>
+                                    <w:rPr>
+                                      <w:rFonts w:ascii="Arial" w:eastAsia="Arial" w:hAnsi="Arial" w:cs="Arial"/>
+                                      <w:b/>
+                                      <w:color w:val="000000"/>
+                                      <w:sz w:val="24"/>
+                                    </w:rPr>
+                                    <w:t>Identify strong TR &amp; EM</w:t>
+                                  </w:r>
+                                </w:p>
+                              </w:txbxContent>
+                            </wps:txbx>
+                            <wps:bodyPr spcFirstLastPara="1" wrap="square" lIns="91425" tIns="91425" rIns="91425" bIns="91425" anchor="t" anchorCtr="0">
+                              <a:noAutofit/>
+                            </wps:bodyPr>
+                          </wps:wsp>
+                        </a:graphicData>
+                      </a:graphic>
+                      <wp14:sizeRelH relativeFrom="margin">
+                        <wp14:pctWidth>0</wp14:pctWidth>
+                      </wp14:sizeRelH>
+                      <wp14:sizeRelV relativeFrom="margin">
+                        <wp14:pctHeight>0</wp14:pctHeight>
+                      </wp14:sizeRelV>
+                    </wp:anchor>
+                  </w:drawing>
+                </mc:Choice>
+                <mc:Fallback>
+                  <w:pict>
+                    <v:shape w14:anchorId="3FA5F890" id="Text Box 34" o:spid="_x0000_s1057" type="#_x0000_t202" style="position:absolute;margin-left:-74.15pt;margin-top:104.7pt;width:161.05pt;height:33.5pt;rotation:90;z-index:251663360;visibility:visible;mso-wrap-style:square;mso-width-percent:0;mso-height-percent:0;mso-wrap-distance-left:9pt;mso-wrap-distance-top:9pt;mso-wrap-distance-right:9pt;mso-wrap-distance-bottom:9pt;mso-position-horizontal:absolute;mso-position-horizontal-relative:page;mso-position-vertical:absolute;mso-position-vertical-relative:page;mso-width-percent:0;mso-height-percent:0;mso-width-relative:margin;mso-height-relative:margin;v-text-anchor:top" o:gfxdata="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" filled="f" stroked="f">
+                      <v:textbox inset="2.53958mm,2.53958mm,2.53958mm,2.53958mm">
+                        <w:txbxContent>
+                          <w:p>
+                            <w:pPr>
+                              <w:textDirection w:val="btLr"/>
+                            </w:pPr>
+                            <w:r>
+                              <w:rPr>
+                                <w:rFonts w:ascii="Arial" w:eastAsia="Arial" w:hAnsi="Arial" w:cs="Arial"/>
+                                <w:b/>
+                                <w:color w:val="000000"/>
+                                <w:sz w:val="24"/>
+                              </w:rPr>
+                              <w:t>Identify strong TR &amp; EM</w:t>
+                            </w:r>
+                          </w:p>
+                        </w:txbxContent>
+                      </v:textbox>
+                      <w10:wrap anchorx="page" anchory="page"/>
+                    </v:shape>
+                  </w:pict>
+                </mc:Fallback>
+              </mc:AlternateContent>
+            </w:r>
           </w:p>
         </w:tc>
       </w:tr>
@@ -4256,6 +4202,105 @@
                 <w:szCs w:val="20"/>
               </w:rPr>
             </w:pPr>
+            <w:r>
+              <w:rPr>
+                <w:noProof/>
+                <w:sz w:val="20"/>
+                <w:szCs w:val="20"/>
+              </w:rPr>
+              <mc:AlternateContent>
+                <mc:Choice Requires="wps">
+                  <w:drawing>
+                    <wp:anchor distT="114300" distB="114300" distL="114300" distR="114300" simplePos="0" relativeHeight="251664384" behindDoc="0" locked="0" layoutInCell="1" hidden="0" allowOverlap="1" wp14:anchorId="1C9554BD" wp14:editId="1C788812">
+                      <wp:simplePos x="0" y="0"/>
+                      <wp:positionH relativeFrom="page">
+                        <wp:posOffset>-1066903</wp:posOffset>
+                      </wp:positionH>
+                      <wp:positionV relativeFrom="page">
+                        <wp:posOffset>213995</wp:posOffset>
+                      </wp:positionV>
+                      <wp:extent cx="1937986" cy="368935"/>
+                      <wp:effectExtent l="0" t="0" r="0" b="0"/>
+                      <wp:wrapNone/>
+                      <wp:docPr id="35" name="Text Box 35"/>
+                      <wp:cNvGraphicFramePr/>
+                      <a:graphic xmlns:a="http://schemas.openxmlformats.org/drawingml/2006/main">
+                        <a:graphicData uri="http://schemas.microsoft.com/office/word/2010/wordprocessingShape">
+                          <wps:wsp>
+                            <wps:cNvSpPr txBox="1"/>
+                            <wps:spPr>
+                              <a:xfrm rot="5400000">
+                                <a:off x="0" y="0"/>
+                                <a:ext cx="1937986" cy="368935"/>
+                              </a:xfrm>
+                              <a:prstGeom prst="rect">
+                                <a:avLst/>
+                              </a:prstGeom>
+                              <a:noFill/>
+                              <a:ln>
+                                <a:noFill/>
+                              </a:ln>
+                            </wps:spPr>
+                            <wps:txbx>
+                              <w:txbxContent>
+                                <w:p>
+                                  <w:pPr>
+                                    <w:textDirection w:val="btLr"/>
+                                  </w:pPr>
+                                  <w:r>
+                                    <w:rPr>
+                                      <w:rFonts w:ascii="Arial" w:eastAsia="Arial" w:hAnsi="Arial" w:cs="Arial"/>
+                                      <w:b/>
+                                      <w:color w:val="000000"/>
+                                      <w:sz w:val="24"/>
+                                    </w:rPr>
+                                    <w:t>Identify strong TR &amp; EM</w:t>
+                                  </w:r>
+                                </w:p>
+                              </w:txbxContent>
+                            </wps:txbx>
+                            <wps:bodyPr spcFirstLastPara="1" wrap="square" lIns="91425" tIns="91425" rIns="91425" bIns="91425" anchor="t" anchorCtr="0">
+                              <a:noAutofit/>
+                            </wps:bodyPr>
+                          </wps:wsp>
+                        </a:graphicData>
+                      </a:graphic>
+                      <wp14:sizeRelH relativeFrom="margin">
+                        <wp14:pctWidth>0</wp14:pctWidth>
+                      </wp14:sizeRelH>
+                      <wp14:sizeRelV relativeFrom="margin">
+                        <wp14:pctHeight>0</wp14:pctHeight>
+                      </wp14:sizeRelV>
+                    </wp:anchor>
+                  </w:drawing>
+                </mc:Choice>
+                <mc:Fallback>
+                  <w:pict>
+                    <v:shape w14:anchorId="1C9554BD" id="Text Box 35" o:spid="_x0000_s1058" type="#_x0000_t202" style="position:absolute;left:0;text-align:left;margin-left:-84pt;margin-top:16.85pt;width:152.6pt;height:29.05pt;rotation:90;z-index:251664384;visibility:visible;mso-wrap-style:square;mso-width-percent:0;mso-height-percent:0;mso-wrap-distance-left:9pt;mso-wrap-distance-top:9pt;mso-wrap-distance-right:9pt;mso-wrap-distance-bottom:9pt;mso-position-horizontal:absolute;mso-position-horizontal-relative:page;mso-position-vertical:absolute;mso-position-vertical-relative:page;mso-width-percent:0;mso-height-percent:0;mso-width-relative:margin;mso-height-relative:margin;v-text-anchor:top" o:gfxdata="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" filled="f" stroked="f">
+                      <v:textbox inset="2.53958mm,2.53958mm,2.53958mm,2.53958mm">
+                        <w:txbxContent>
+                          <w:p>
+                            <w:pPr>
+                              <w:textDirection w:val="btLr"/>
+                            </w:pPr>
+                            <w:r>
+                              <w:rPr>
+                                <w:rFonts w:ascii="Arial" w:eastAsia="Arial" w:hAnsi="Arial" w:cs="Arial"/>
+                                <w:b/>
+                                <w:color w:val="000000"/>
+                                <w:sz w:val="24"/>
+                              </w:rPr>
+                              <w:t>Identify strong TR &amp; EM</w:t>
+                            </w:r>
+                          </w:p>
+                        </w:txbxContent>
+                      </v:textbox>
+                      <w10:wrap anchorx="page" anchory="page"/>
+                    </v:shape>
+                  </w:pict>
+                </mc:Fallback>
+              </mc:AlternateContent>
+            </w:r>
             <w:r>
               <w:rPr>
                 <w:b/>

</xml_diff>